<commit_message>
Bug para sensores SHT4
</commit_message>
<xml_diff>
--- a/Documentación/Protocolos/Etiquetas de cajas.docx
+++ b/Documentación/Protocolos/Etiquetas de cajas.docx
@@ -5,25 +5,24 @@
     <w:tbl>
       <w:tblPr>
         <w:tblStyle w:val="Tablaconcuadrcula"/>
-        <w:tblW w:w="0" w:type="auto"/>
+        <w:tblW w:w="10065" w:type="dxa"/>
+        <w:tblLayout w:type="fixed"/>
         <w:tblLook w:val="04A0" w:firstRow="1" w:lastRow="0" w:firstColumn="1" w:lastColumn="0" w:noHBand="0" w:noVBand="1"/>
       </w:tblPr>
       <w:tblGrid>
-        <w:gridCol w:w="4332"/>
-        <w:gridCol w:w="2756"/>
-        <w:gridCol w:w="1576"/>
-        <w:gridCol w:w="4332"/>
+        <w:gridCol w:w="5954"/>
+        <w:gridCol w:w="4111"/>
       </w:tblGrid>
       <w:tr>
         <w:trPr>
-          <w:trHeight w:val="1564"/>
+          <w:trHeight w:val="1127"/>
         </w:trPr>
         <w:tc>
           <w:tcPr>
-            <w:tcW w:w="12996" w:type="dxa"/>
-            <w:gridSpan w:val="4"/>
+            <w:tcW w:w="10065" w:type="dxa"/>
+            <w:gridSpan w:val="2"/>
             <w:tcBorders>
-              <w:top w:val="nil"/>
+              <w:top w:val="single" w:sz="4" w:space="0" w:color="auto"/>
               <w:left w:val="nil"/>
               <w:bottom w:val="single" w:sz="4" w:space="0" w:color="auto"/>
               <w:right w:val="nil"/>
@@ -33,6 +32,7 @@
           <w:p>
             <w:pPr>
               <w:tabs>
+                <w:tab w:val="left" w:pos="8963"/>
                 <w:tab w:val="left" w:pos="11372"/>
               </w:tabs>
               <w:rPr>
@@ -51,8 +51,8 @@
                 <w:szCs w:val="24"/>
               </w:rPr>
               <w:drawing>
-                <wp:inline distT="0" distB="0" distL="0" distR="0" wp14:anchorId="3F7A59A0" wp14:editId="709F5584">
-                  <wp:extent cx="3716020" cy="882597"/>
+                <wp:inline distT="0" distB="0" distL="0" distR="0" wp14:anchorId="3F7A59A0" wp14:editId="7F991128">
+                  <wp:extent cx="2251495" cy="534755"/>
                   <wp:effectExtent l="0" t="0" r="0" b="0"/>
                   <wp:docPr id="2" name="Imagen 2"/>
                   <wp:cNvGraphicFramePr>
@@ -81,7 +81,7 @@
                         <pic:spPr bwMode="auto">
                           <a:xfrm>
                             <a:off x="0" y="0"/>
-                            <a:ext cx="3775669" cy="896764"/>
+                            <a:ext cx="2316597" cy="550217"/>
                           </a:xfrm>
                           <a:prstGeom prst="rect">
                             <a:avLst/>
@@ -120,8 +120,8 @@
                 <w:szCs w:val="24"/>
               </w:rPr>
               <w:drawing>
-                <wp:inline distT="0" distB="0" distL="0" distR="0" wp14:anchorId="2A49DC17" wp14:editId="6E8D3AE4">
-                  <wp:extent cx="768350" cy="768350"/>
+                <wp:inline distT="0" distB="0" distL="0" distR="0" wp14:anchorId="2A49DC17" wp14:editId="34BC7838">
+                  <wp:extent cx="533723" cy="533723"/>
                   <wp:effectExtent l="0" t="0" r="0" b="0"/>
                   <wp:docPr id="3" name="Imagen 3"/>
                   <wp:cNvGraphicFramePr>
@@ -153,7 +153,7 @@
                         <pic:spPr bwMode="auto">
                           <a:xfrm>
                             <a:off x="0" y="0"/>
-                            <a:ext cx="768350" cy="768350"/>
+                            <a:ext cx="545778" cy="545778"/>
                           </a:xfrm>
                           <a:prstGeom prst="rect">
                             <a:avLst/>
@@ -174,12 +174,12 @@
       </w:tr>
       <w:tr>
         <w:trPr>
-          <w:trHeight w:val="987"/>
+          <w:trHeight w:val="702"/>
         </w:trPr>
         <w:tc>
           <w:tcPr>
-            <w:tcW w:w="12996" w:type="dxa"/>
-            <w:gridSpan w:val="4"/>
+            <w:tcW w:w="10065" w:type="dxa"/>
+            <w:gridSpan w:val="2"/>
             <w:tcBorders>
               <w:top w:val="single" w:sz="4" w:space="0" w:color="auto"/>
             </w:tcBorders>
@@ -219,10 +219,15 @@
         </w:tc>
       </w:tr>
       <w:tr>
-        <w:tc>
-          <w:tcPr>
-            <w:tcW w:w="7088" w:type="dxa"/>
-            <w:gridSpan w:val="2"/>
+        <w:tblPrEx>
+          <w:tblCellMar>
+            <w:left w:w="70" w:type="dxa"/>
+            <w:right w:w="70" w:type="dxa"/>
+          </w:tblCellMar>
+        </w:tblPrEx>
+        <w:tc>
+          <w:tcPr>
+            <w:tcW w:w="5954" w:type="dxa"/>
           </w:tcPr>
           <w:p>
             <w:pPr>
@@ -243,8 +248,16 @@
           <w:p>
             <w:pPr>
               <w:jc w:val="center"/>
-            </w:pPr>
-            <w:r>
+              <w:rPr>
+                <w:sz w:val="20"/>
+                <w:szCs w:val="20"/>
+              </w:rPr>
+            </w:pPr>
+            <w:r>
+              <w:rPr>
+                <w:sz w:val="20"/>
+                <w:szCs w:val="20"/>
+              </w:rPr>
               <w:t>DTA-Agrícola</w:t>
             </w:r>
           </w:p>
@@ -257,34 +270,21 @@
               </w:rPr>
             </w:pPr>
             <w:r>
+              <w:rPr>
+                <w:sz w:val="20"/>
+                <w:szCs w:val="20"/>
+              </w:rPr>
               <w:t>Tecnologías para un mañana</w:t>
             </w:r>
           </w:p>
         </w:tc>
         <w:tc>
           <w:tcPr>
-            <w:tcW w:w="5908" w:type="dxa"/>
-            <w:gridSpan w:val="2"/>
+            <w:tcW w:w="4111" w:type="dxa"/>
             <w:vMerge w:val="restart"/>
           </w:tcPr>
           <w:p>
             <w:pPr>
-              <w:jc w:val="center"/>
-              <w:rPr>
-                <w:b/>
-                <w:bCs/>
-              </w:rPr>
-            </w:pPr>
-            <w:r>
-              <w:rPr>
-                <w:b/>
-                <w:bCs/>
-              </w:rPr>
-              <w:t>CONDICIONES DE INSTALACIÓN</w:t>
-            </w:r>
-          </w:p>
-          <w:p>
-            <w:pPr>
               <w:ind w:left="313"/>
               <w:jc w:val="center"/>
               <w:rPr>
@@ -293,7 +293,83 @@
               </w:rPr>
             </w:pPr>
             <w:r>
-              <w:t>Coloque el equipo a una distancia prudente de otros dispositivos electrónicos para evitar interferencias electromagnéticas.</w:t>
+              <w:rPr>
+                <w:b/>
+                <w:bCs/>
+              </w:rPr>
+              <w:t>APLICACIÓN</w:t>
+            </w:r>
+          </w:p>
+          <w:p>
+            <w:pPr>
+              <w:jc w:val="center"/>
+              <w:rPr>
+                <w:b/>
+                <w:bCs/>
+              </w:rPr>
+            </w:pPr>
+            <w:r>
+              <w:rPr>
+                <w:noProof/>
+              </w:rPr>
+              <w:drawing>
+                <wp:inline distT="0" distB="0" distL="0" distR="0" wp14:anchorId="5630AFFA" wp14:editId="7AEC96E7">
+                  <wp:extent cx="1143489" cy="1147314"/>
+                  <wp:effectExtent l="0" t="0" r="0" b="0"/>
+                  <wp:docPr id="5" name="QR_B2">
+                    <a:extLst xmlns:a="http://schemas.openxmlformats.org/drawingml/2006/main">
+                      <a:ext uri="{FF2B5EF4-FFF2-40B4-BE49-F238E27FC236}">
+                        <a16:creationId xmlns:a16="http://schemas.microsoft.com/office/drawing/2014/main" id="{1CE2EF93-803B-4A66-B870-956190EE3759}"/>
+                      </a:ext>
+                    </a:extLst>
+                  </wp:docPr>
+                  <wp:cNvGraphicFramePr>
+                    <a:graphicFrameLocks xmlns:a="http://schemas.openxmlformats.org/drawingml/2006/main"/>
+                  </wp:cNvGraphicFramePr>
+                  <a:graphic xmlns:a="http://schemas.openxmlformats.org/drawingml/2006/main">
+                    <a:graphicData uri="http://schemas.openxmlformats.org/drawingml/2006/picture">
+                      <pic:pic xmlns:pic="http://schemas.openxmlformats.org/drawingml/2006/picture">
+                        <pic:nvPicPr>
+                          <pic:cNvPr id="5" name="QR_B2">
+                            <a:extLst>
+                              <a:ext uri="{FF2B5EF4-FFF2-40B4-BE49-F238E27FC236}">
+                                <a16:creationId xmlns:a16="http://schemas.microsoft.com/office/drawing/2014/main" id="{1CE2EF93-803B-4A66-B870-956190EE3759}"/>
+                              </a:ext>
+                            </a:extLst>
+                          </pic:cNvPr>
+                          <pic:cNvPicPr>
+                            <a:picLocks/>
+                          </pic:cNvPicPr>
+                        </pic:nvPicPr>
+                        <pic:blipFill>
+                          <a:blip r:link="rId7"/>
+                          <a:stretch>
+                            <a:fillRect/>
+                          </a:stretch>
+                        </pic:blipFill>
+                        <pic:spPr>
+                          <a:xfrm>
+                            <a:off x="0" y="0"/>
+                            <a:ext cx="1163872" cy="1167765"/>
+                          </a:xfrm>
+                          <a:prstGeom prst="rect">
+                            <a:avLst/>
+                          </a:prstGeom>
+                        </pic:spPr>
+                      </pic:pic>
+                    </a:graphicData>
+                  </a:graphic>
+                </wp:inline>
+              </w:drawing>
+            </w:r>
+          </w:p>
+          <w:p>
+            <w:pPr>
+              <w:ind w:left="313"/>
+              <w:jc w:val="center"/>
+            </w:pPr>
+            <w:r>
+              <w:t>http://dta-agricola.web.app</w:t>
             </w:r>
           </w:p>
         </w:tc>
@@ -301,8 +377,7 @@
       <w:tr>
         <w:tc>
           <w:tcPr>
-            <w:tcW w:w="7088" w:type="dxa"/>
-            <w:gridSpan w:val="2"/>
+            <w:tcW w:w="5954" w:type="dxa"/>
           </w:tcPr>
           <w:p>
             <w:pPr>
@@ -329,14 +404,17 @@
               </w:rPr>
             </w:pPr>
             <w:r>
+              <w:rPr>
+                <w:sz w:val="20"/>
+                <w:szCs w:val="20"/>
+              </w:rPr>
               <w:t>C. 37 ½ No. 4009, San Rafael, Chihuahua 31060, México</w:t>
             </w:r>
           </w:p>
         </w:tc>
         <w:tc>
           <w:tcPr>
-            <w:tcW w:w="5908" w:type="dxa"/>
-            <w:gridSpan w:val="2"/>
+            <w:tcW w:w="4111" w:type="dxa"/>
             <w:vMerge/>
           </w:tcPr>
           <w:p>
@@ -354,8 +432,7 @@
       <w:tr>
         <w:tc>
           <w:tcPr>
-            <w:tcW w:w="7088" w:type="dxa"/>
-            <w:gridSpan w:val="2"/>
+            <w:tcW w:w="5954" w:type="dxa"/>
           </w:tcPr>
           <w:p>
             <w:pPr>
@@ -382,15 +459,317 @@
               </w:rPr>
             </w:pPr>
             <w:r>
-              <w:t>Febrero de 2025</w:t>
-            </w:r>
-          </w:p>
-        </w:tc>
-        <w:tc>
-          <w:tcPr>
-            <w:tcW w:w="5908" w:type="dxa"/>
-            <w:gridSpan w:val="2"/>
+              <w:rPr>
+                <w:sz w:val="20"/>
+                <w:szCs w:val="20"/>
+              </w:rPr>
+              <w:t>Mayo de 2025</w:t>
+            </w:r>
+          </w:p>
+        </w:tc>
+        <w:tc>
+          <w:tcPr>
+            <w:tcW w:w="4111" w:type="dxa"/>
+            <w:vMerge/>
+          </w:tcPr>
+          <w:p>
+            <w:pPr>
+              <w:ind w:left="360"/>
+              <w:rPr>
+                <w:b/>
+                <w:bCs/>
+              </w:rPr>
+            </w:pPr>
+          </w:p>
+        </w:tc>
+      </w:tr>
+      <w:tr>
+        <w:tc>
+          <w:tcPr>
+            <w:tcW w:w="5954" w:type="dxa"/>
+          </w:tcPr>
+          <w:p>
+            <w:pPr>
+              <w:jc w:val="center"/>
+              <w:rPr>
+                <w:b/>
+                <w:bCs/>
+              </w:rPr>
+            </w:pPr>
+            <w:r>
+              <w:rPr>
+                <w:b/>
+                <w:bCs/>
+              </w:rPr>
+              <w:t>CARATERÍSTICAS</w:t>
+            </w:r>
+          </w:p>
+          <w:p>
+            <w:pPr>
+              <w:jc w:val="center"/>
+              <w:rPr>
+                <w:b/>
+                <w:bCs/>
+              </w:rPr>
+            </w:pPr>
+            <w:r>
+              <w:rPr>
+                <w:b/>
+                <w:bCs/>
+              </w:rPr>
+              <w:t xml:space="preserve">PERSO (Kg): </w:t>
+            </w:r>
+            <w:r>
+              <w:t>0.5</w:t>
+            </w:r>
+            <w:r>
+              <w:rPr>
+                <w:b/>
+                <w:bCs/>
+              </w:rPr>
+              <w:t xml:space="preserve"> </w:t>
+            </w:r>
+            <w:r>
+              <w:rPr>
+                <w:b/>
+                <w:bCs/>
+              </w:rPr>
+              <w:tab/>
+              <w:t xml:space="preserve">DIMENSIONES (mm): </w:t>
+            </w:r>
+            <w:r>
+              <w:t>180x130x60</w:t>
+            </w:r>
+          </w:p>
+        </w:tc>
+        <w:tc>
+          <w:tcPr>
+            <w:tcW w:w="4111" w:type="dxa"/>
+            <w:vMerge/>
+          </w:tcPr>
+          <w:p>
+            <w:pPr>
+              <w:jc w:val="center"/>
+              <w:rPr>
+                <w:b/>
+                <w:bCs/>
+              </w:rPr>
+            </w:pPr>
+          </w:p>
+        </w:tc>
+      </w:tr>
+      <w:tr>
+        <w:tblPrEx>
+          <w:tblCellMar>
+            <w:left w:w="70" w:type="dxa"/>
+            <w:right w:w="70" w:type="dxa"/>
+          </w:tblCellMar>
+        </w:tblPrEx>
+        <w:tc>
+          <w:tcPr>
+            <w:tcW w:w="5954" w:type="dxa"/>
+          </w:tcPr>
+          <w:p>
+            <w:pPr>
+              <w:jc w:val="center"/>
+              <w:rPr>
+                <w:b/>
+                <w:bCs/>
+              </w:rPr>
+            </w:pPr>
+            <w:r>
+              <w:rPr>
+                <w:b/>
+                <w:bCs/>
+              </w:rPr>
+              <w:t>CONTACTO</w:t>
+            </w:r>
+          </w:p>
+          <w:p>
+            <w:pPr>
+              <w:jc w:val="center"/>
+              <w:rPr>
+                <w:b/>
+                <w:bCs/>
+              </w:rPr>
+            </w:pPr>
+            <w:r>
+              <w:rPr>
+                <w:b/>
+                <w:bCs/>
+              </w:rPr>
+              <w:t>TEL</w:t>
+            </w:r>
+            <w:r>
+              <w:t>: +52 625 152 3176</w:t>
+            </w:r>
+            <w:r>
+              <w:tab/>
+            </w:r>
+            <w:r>
+              <w:rPr>
+                <w:b/>
+                <w:bCs/>
+              </w:rPr>
+              <w:t>CORREO</w:t>
+            </w:r>
+            <w:r>
+              <w:t>: constact@dtaamerica.com</w:t>
+            </w:r>
+          </w:p>
+        </w:tc>
+        <w:tc>
+          <w:tcPr>
+            <w:tcW w:w="4111" w:type="dxa"/>
             <w:vMerge w:val="restart"/>
+          </w:tcPr>
+          <w:p>
+            <w:pPr>
+              <w:jc w:val="center"/>
+              <w:rPr>
+                <w:b/>
+                <w:bCs/>
+              </w:rPr>
+            </w:pPr>
+            <w:r>
+              <w:rPr>
+                <w:b/>
+                <w:bCs/>
+              </w:rPr>
+              <w:t>SITIO WEB</w:t>
+            </w:r>
+          </w:p>
+          <w:p>
+            <w:pPr>
+              <w:jc w:val="center"/>
+              <w:rPr>
+                <w:b/>
+                <w:bCs/>
+              </w:rPr>
+            </w:pPr>
+            <w:r>
+              <w:rPr>
+                <w:noProof/>
+              </w:rPr>
+              <w:drawing>
+                <wp:inline distT="0" distB="0" distL="0" distR="0" wp14:anchorId="1F5A8EA7" wp14:editId="5E0DB912">
+                  <wp:extent cx="1199072" cy="1205107"/>
+                  <wp:effectExtent l="0" t="0" r="1270" b="0"/>
+                  <wp:docPr id="7" name="QR_B1">
+                    <a:extLst xmlns:a="http://schemas.openxmlformats.org/drawingml/2006/main">
+                      <a:ext uri="{FF2B5EF4-FFF2-40B4-BE49-F238E27FC236}">
+                        <a16:creationId xmlns:a16="http://schemas.microsoft.com/office/drawing/2014/main" id="{387B21CB-4D52-48DA-90F0-5B39C85FCCEA}"/>
+                      </a:ext>
+                    </a:extLst>
+                  </wp:docPr>
+                  <wp:cNvGraphicFramePr>
+                    <a:graphicFrameLocks xmlns:a="http://schemas.openxmlformats.org/drawingml/2006/main"/>
+                  </wp:cNvGraphicFramePr>
+                  <a:graphic xmlns:a="http://schemas.openxmlformats.org/drawingml/2006/main">
+                    <a:graphicData uri="http://schemas.openxmlformats.org/drawingml/2006/picture">
+                      <pic:pic xmlns:pic="http://schemas.openxmlformats.org/drawingml/2006/picture">
+                        <pic:nvPicPr>
+                          <pic:cNvPr id="7" name="QR_B1">
+                            <a:extLst>
+                              <a:ext uri="{FF2B5EF4-FFF2-40B4-BE49-F238E27FC236}">
+                                <a16:creationId xmlns:a16="http://schemas.microsoft.com/office/drawing/2014/main" id="{387B21CB-4D52-48DA-90F0-5B39C85FCCEA}"/>
+                              </a:ext>
+                            </a:extLst>
+                          </pic:cNvPr>
+                          <pic:cNvPicPr>
+                            <a:picLocks/>
+                          </pic:cNvPicPr>
+                        </pic:nvPicPr>
+                        <pic:blipFill>
+                          <a:blip r:link="rId8"/>
+                          <a:stretch>
+                            <a:fillRect/>
+                          </a:stretch>
+                        </pic:blipFill>
+                        <pic:spPr>
+                          <a:xfrm>
+                            <a:off x="0" y="0"/>
+                            <a:ext cx="1229638" cy="1235827"/>
+                          </a:xfrm>
+                          <a:prstGeom prst="rect">
+                            <a:avLst/>
+                          </a:prstGeom>
+                        </pic:spPr>
+                      </pic:pic>
+                    </a:graphicData>
+                  </a:graphic>
+                </wp:inline>
+              </w:drawing>
+            </w:r>
+          </w:p>
+          <w:p>
+            <w:pPr>
+              <w:jc w:val="center"/>
+            </w:pPr>
+            <w:r>
+              <w:t>https://dtaamerica.com/dta-agricola</w:t>
+            </w:r>
+          </w:p>
+        </w:tc>
+      </w:tr>
+      <w:tr>
+        <w:tc>
+          <w:tcPr>
+            <w:tcW w:w="5954" w:type="dxa"/>
+          </w:tcPr>
+          <w:p>
+            <w:pPr>
+              <w:jc w:val="center"/>
+              <w:rPr>
+                <w:b/>
+                <w:bCs/>
+              </w:rPr>
+            </w:pPr>
+            <w:r>
+              <w:rPr>
+                <w:b/>
+                <w:bCs/>
+              </w:rPr>
+              <w:t>CONDICIONES DE INSTALACIÓN</w:t>
+            </w:r>
+          </w:p>
+          <w:p>
+            <w:pPr>
+              <w:jc w:val="center"/>
+              <w:rPr>
+                <w:b/>
+                <w:bCs/>
+              </w:rPr>
+            </w:pPr>
+            <w:r>
+              <w:rPr>
+                <w:sz w:val="20"/>
+                <w:szCs w:val="20"/>
+              </w:rPr>
+              <w:t>Coloque el equipo a una distancia prudente de otros dispositivos electrónicos para evitar interferencias electromagnéticas.</w:t>
+            </w:r>
+          </w:p>
+        </w:tc>
+        <w:tc>
+          <w:tcPr>
+            <w:tcW w:w="4111" w:type="dxa"/>
+            <w:vMerge/>
+          </w:tcPr>
+          <w:p>
+            <w:pPr>
+              <w:jc w:val="center"/>
+              <w:rPr>
+                <w:b/>
+                <w:bCs/>
+              </w:rPr>
+            </w:pPr>
+          </w:p>
+        </w:tc>
+      </w:tr>
+      <w:tr>
+        <w:tc>
+          <w:tcPr>
+            <w:tcW w:w="5954" w:type="dxa"/>
           </w:tcPr>
           <w:p>
             <w:pPr>
@@ -415,8 +794,16 @@
                 <w:ilvl w:val="0"/>
                 <w:numId w:val="1"/>
               </w:numPr>
-            </w:pPr>
-            <w:r>
+              <w:rPr>
+                <w:sz w:val="20"/>
+                <w:szCs w:val="20"/>
+              </w:rPr>
+            </w:pPr>
+            <w:r>
+              <w:rPr>
+                <w:sz w:val="20"/>
+                <w:szCs w:val="20"/>
+              </w:rPr>
               <w:t>Instalar en lugar seco y ventilado.</w:t>
             </w:r>
           </w:p>
@@ -427,8 +814,16 @@
                 <w:ilvl w:val="0"/>
                 <w:numId w:val="1"/>
               </w:numPr>
-            </w:pPr>
-            <w:r>
+              <w:rPr>
+                <w:sz w:val="20"/>
+                <w:szCs w:val="20"/>
+              </w:rPr>
+            </w:pPr>
+            <w:r>
+              <w:rPr>
+                <w:sz w:val="20"/>
+                <w:szCs w:val="20"/>
+              </w:rPr>
               <w:t>Mantener alejado de líquidos y fuentes de calor.</w:t>
             </w:r>
           </w:p>
@@ -439,8 +834,16 @@
                 <w:ilvl w:val="0"/>
                 <w:numId w:val="1"/>
               </w:numPr>
-            </w:pPr>
-            <w:r>
+              <w:rPr>
+                <w:sz w:val="20"/>
+                <w:szCs w:val="20"/>
+              </w:rPr>
+            </w:pPr>
+            <w:r>
+              <w:rPr>
+                <w:sz w:val="20"/>
+                <w:szCs w:val="20"/>
+              </w:rPr>
               <w:t>No operar con manos mojadas.</w:t>
             </w:r>
           </w:p>
@@ -451,8 +854,16 @@
                 <w:ilvl w:val="0"/>
                 <w:numId w:val="1"/>
               </w:numPr>
-            </w:pPr>
-            <w:r>
+              <w:rPr>
+                <w:sz w:val="20"/>
+                <w:szCs w:val="20"/>
+              </w:rPr>
+            </w:pPr>
+            <w:r>
+              <w:rPr>
+                <w:sz w:val="20"/>
+                <w:szCs w:val="20"/>
+              </w:rPr>
               <w:t>Limpiar con paño seco y suave.</w:t>
             </w:r>
           </w:p>
@@ -463,194 +874,74 @@
                 <w:ilvl w:val="0"/>
                 <w:numId w:val="1"/>
               </w:numPr>
-              <w:rPr>
-                <w:b/>
-                <w:bCs/>
-              </w:rPr>
-            </w:pPr>
-            <w:r>
+            </w:pPr>
+            <w:r>
+              <w:rPr>
+                <w:sz w:val="20"/>
+                <w:szCs w:val="20"/>
+              </w:rPr>
               <w:t>No modificar ni desensamblar.</w:t>
             </w:r>
+          </w:p>
+        </w:tc>
+        <w:tc>
+          <w:tcPr>
+            <w:tcW w:w="4111" w:type="dxa"/>
+            <w:vMerge/>
+          </w:tcPr>
+          <w:p>
+            <w:pPr>
+              <w:jc w:val="center"/>
+              <w:rPr>
+                <w:b/>
+                <w:bCs/>
+              </w:rPr>
+            </w:pPr>
           </w:p>
         </w:tc>
       </w:tr>
       <w:tr>
-        <w:tc>
-          <w:tcPr>
-            <w:tcW w:w="7088" w:type="dxa"/>
+        <w:trPr>
+          <w:trHeight w:val="1110"/>
+        </w:trPr>
+        <w:tc>
+          <w:tcPr>
+            <w:tcW w:w="10065" w:type="dxa"/>
             <w:gridSpan w:val="2"/>
-          </w:tcPr>
-          <w:p>
-            <w:pPr>
-              <w:jc w:val="center"/>
-              <w:rPr>
-                <w:b/>
-                <w:bCs/>
-              </w:rPr>
-            </w:pPr>
-            <w:r>
-              <w:rPr>
-                <w:b/>
-                <w:bCs/>
-              </w:rPr>
-              <w:t>CARATERÍSTICAS</w:t>
-            </w:r>
-          </w:p>
-          <w:p>
-            <w:pPr>
-              <w:jc w:val="center"/>
-              <w:rPr>
-                <w:b/>
-                <w:bCs/>
-              </w:rPr>
-            </w:pPr>
-            <w:r>
-              <w:rPr>
-                <w:b/>
-                <w:bCs/>
-              </w:rPr>
-              <w:t xml:space="preserve">PERSO (Kg): </w:t>
-            </w:r>
-            <w:r>
-              <w:rPr>
-                <w:b/>
-                <w:bCs/>
-              </w:rPr>
-              <w:tab/>
-              <w:t xml:space="preserve">DIMENSIONES (mm): </w:t>
-            </w:r>
-            <w:r>
-              <w:t>180x130x60</w:t>
-            </w:r>
-          </w:p>
-        </w:tc>
-        <w:tc>
-          <w:tcPr>
-            <w:tcW w:w="5908" w:type="dxa"/>
-            <w:gridSpan w:val="2"/>
-            <w:vMerge/>
-          </w:tcPr>
-          <w:p>
-            <w:pPr>
-              <w:jc w:val="center"/>
-              <w:rPr>
-                <w:b/>
-                <w:bCs/>
-              </w:rPr>
-            </w:pPr>
-          </w:p>
-        </w:tc>
-      </w:tr>
-      <w:tr>
-        <w:tc>
-          <w:tcPr>
-            <w:tcW w:w="7088" w:type="dxa"/>
-            <w:gridSpan w:val="2"/>
-          </w:tcPr>
-          <w:p>
-            <w:pPr>
-              <w:jc w:val="center"/>
-              <w:rPr>
-                <w:b/>
-                <w:bCs/>
-              </w:rPr>
-            </w:pPr>
-            <w:r>
-              <w:rPr>
-                <w:b/>
-                <w:bCs/>
-              </w:rPr>
-              <w:t>CONTACTO</w:t>
-            </w:r>
-          </w:p>
-          <w:p>
-            <w:pPr>
-              <w:jc w:val="center"/>
-              <w:rPr>
-                <w:b/>
-                <w:bCs/>
-              </w:rPr>
-            </w:pPr>
-            <w:r>
-              <w:rPr>
-                <w:b/>
-                <w:bCs/>
-              </w:rPr>
-              <w:t>TEL</w:t>
-            </w:r>
-            <w:r>
-              <w:t>: +52 625 152 3176</w:t>
-            </w:r>
-            <w:r>
-              <w:tab/>
-            </w:r>
-            <w:r>
-              <w:rPr>
-                <w:b/>
-                <w:bCs/>
-              </w:rPr>
-              <w:t>CORREO</w:t>
-            </w:r>
-            <w:r>
-              <w:t>: constact@dtaamerica.com</w:t>
-            </w:r>
-          </w:p>
-        </w:tc>
-        <w:tc>
-          <w:tcPr>
-            <w:tcW w:w="5908" w:type="dxa"/>
-            <w:gridSpan w:val="2"/>
-            <w:vMerge/>
-          </w:tcPr>
-          <w:p>
-            <w:pPr>
-              <w:jc w:val="center"/>
-              <w:rPr>
-                <w:b/>
-                <w:bCs/>
-              </w:rPr>
-            </w:pPr>
-          </w:p>
-        </w:tc>
-      </w:tr>
-      <w:tr>
-        <w:tc>
-          <w:tcPr>
-            <w:tcW w:w="4332" w:type="dxa"/>
-          </w:tcPr>
-          <w:p>
-            <w:pPr>
-              <w:jc w:val="center"/>
-              <w:rPr>
-                <w:b/>
-                <w:bCs/>
-              </w:rPr>
-            </w:pPr>
-            <w:r>
-              <w:rPr>
-                <w:b/>
-                <w:bCs/>
-              </w:rPr>
-              <w:t>WATHSAPP</w:t>
-            </w:r>
-          </w:p>
-          <w:p>
-            <w:pPr>
-              <w:jc w:val="center"/>
-              <w:rPr>
-                <w:b/>
-                <w:bCs/>
-              </w:rPr>
-            </w:pPr>
-            <w:r>
-              <w:rPr>
+            <w:tcBorders>
+              <w:top w:val="nil"/>
+              <w:left w:val="nil"/>
+              <w:bottom w:val="single" w:sz="4" w:space="0" w:color="auto"/>
+              <w:right w:val="nil"/>
+            </w:tcBorders>
+            <w:vAlign w:val="center"/>
+          </w:tcPr>
+          <w:p>
+            <w:pPr>
+              <w:tabs>
+                <w:tab w:val="left" w:pos="8963"/>
+                <w:tab w:val="left" w:pos="11372"/>
+              </w:tabs>
+              <w:rPr>
+                <w:b/>
+                <w:bCs/>
+                <w:sz w:val="24"/>
+                <w:szCs w:val="24"/>
+              </w:rPr>
+            </w:pPr>
+            <w:r>
+              <w:rPr>
+                <w:b/>
+                <w:bCs/>
                 <w:noProof/>
+                <w:sz w:val="24"/>
+                <w:szCs w:val="24"/>
               </w:rPr>
               <w:drawing>
-                <wp:inline distT="0" distB="0" distL="0" distR="0" wp14:anchorId="5225C8C3" wp14:editId="5932CFDF">
-                  <wp:extent cx="1534160" cy="1534160"/>
-                  <wp:effectExtent l="0" t="0" r="8890" b="8890"/>
-                  <wp:docPr id="5" name="Imagen 5"/>
+                <wp:inline distT="0" distB="0" distL="0" distR="0" wp14:anchorId="0C8C0E37" wp14:editId="740A0C06">
+                  <wp:extent cx="2251495" cy="534755"/>
+                  <wp:effectExtent l="0" t="0" r="0" b="0"/>
+                  <wp:docPr id="1" name="Imagen 1"/>
                   <wp:cNvGraphicFramePr>
                     <a:graphicFrameLocks xmlns:a="http://schemas.openxmlformats.org/drawingml/2006/main" noChangeAspect="1"/>
                   </wp:cNvGraphicFramePr>
@@ -658,13 +949,83 @@
                     <a:graphicData uri="http://schemas.openxmlformats.org/drawingml/2006/picture">
                       <pic:pic xmlns:pic="http://schemas.openxmlformats.org/drawingml/2006/picture">
                         <pic:nvPicPr>
-                          <pic:cNvPr id="0" name="Picture 7"/>
+                          <pic:cNvPr id="0" name="Picture 1"/>
+                          <pic:cNvPicPr>
+                            <a:picLocks noChangeAspect="1" noChangeArrowheads="1"/>
+                          </pic:cNvPicPr>
+                        </pic:nvPicPr>
+                        <pic:blipFill rotWithShape="1">
+                          <a:blip r:embed="rId5" cstate="print">
+                            <a:extLst>
+                              <a:ext uri="{28A0092B-C50C-407E-A947-70E740481C1C}">
+                                <a14:useLocalDpi xmlns:a14="http://schemas.microsoft.com/office/drawing/2010/main" val="0"/>
+                              </a:ext>
+                            </a:extLst>
+                          </a:blip>
+                          <a:srcRect t="-13936" b="-1"/>
+                          <a:stretch/>
+                        </pic:blipFill>
+                        <pic:spPr bwMode="auto">
+                          <a:xfrm>
+                            <a:off x="0" y="0"/>
+                            <a:ext cx="2316597" cy="550217"/>
+                          </a:xfrm>
+                          <a:prstGeom prst="rect">
+                            <a:avLst/>
+                          </a:prstGeom>
+                          <a:noFill/>
+                          <a:ln>
+                            <a:noFill/>
+                          </a:ln>
+                          <a:extLst>
+                            <a:ext uri="{53640926-AAD7-44D8-BBD7-CCE9431645EC}">
+                              <a14:shadowObscured xmlns:a14="http://schemas.microsoft.com/office/drawing/2010/main"/>
+                            </a:ext>
+                          </a:extLst>
+                        </pic:spPr>
+                      </pic:pic>
+                    </a:graphicData>
+                  </a:graphic>
+                </wp:inline>
+              </w:drawing>
+            </w:r>
+            <w:r>
+              <w:rPr>
+                <w:b/>
+                <w:bCs/>
+                <w:sz w:val="24"/>
+                <w:szCs w:val="24"/>
+              </w:rPr>
+              <w:tab/>
+            </w:r>
+            <w:r>
+              <w:rPr>
+                <w:b/>
+                <w:bCs/>
+                <w:noProof/>
+                <w:sz w:val="24"/>
+                <w:szCs w:val="24"/>
+              </w:rPr>
+              <w:drawing>
+                <wp:inline distT="0" distB="0" distL="0" distR="0" wp14:anchorId="407C3D4A" wp14:editId="79480424">
+                  <wp:extent cx="533723" cy="533723"/>
+                  <wp:effectExtent l="0" t="0" r="0" b="0"/>
+                  <wp:docPr id="8" name="Imagen 8"/>
+                  <wp:cNvGraphicFramePr>
+                    <a:graphicFrameLocks xmlns:a="http://schemas.openxmlformats.org/drawingml/2006/main" noChangeAspect="1"/>
+                  </wp:cNvGraphicFramePr>
+                  <a:graphic xmlns:a="http://schemas.openxmlformats.org/drawingml/2006/main">
+                    <a:graphicData uri="http://schemas.openxmlformats.org/drawingml/2006/picture">
+                      <pic:pic xmlns:pic="http://schemas.openxmlformats.org/drawingml/2006/picture">
+                        <pic:nvPicPr>
+                          <pic:cNvPr id="0" name="Picture 4"/>
                           <pic:cNvPicPr>
                             <a:picLocks noChangeAspect="1" noChangeArrowheads="1"/>
                           </pic:cNvPicPr>
                         </pic:nvPicPr>
                         <pic:blipFill>
-                          <a:blip r:embed="rId7" cstate="print">
+                          <a:blip r:embed="rId6" cstate="print">
+                            <a:biLevel thresh="50000"/>
                             <a:extLst>
                               <a:ext uri="{28A0092B-C50C-407E-A947-70E740481C1C}">
                                 <a14:useLocalDpi xmlns:a14="http://schemas.microsoft.com/office/drawing/2010/main" val="0"/>
@@ -679,7 +1040,7 @@
                         <pic:spPr bwMode="auto">
                           <a:xfrm>
                             <a:off x="0" y="0"/>
-                            <a:ext cx="1534160" cy="1534160"/>
+                            <a:ext cx="545778" cy="545778"/>
                           </a:xfrm>
                           <a:prstGeom prst="rect">
                             <a:avLst/>
@@ -697,13 +1058,121 @@
             </w:r>
           </w:p>
         </w:tc>
-        <w:tc>
-          <w:tcPr>
-            <w:tcW w:w="4332" w:type="dxa"/>
+      </w:tr>
+      <w:tr>
+        <w:trPr>
+          <w:trHeight w:val="702"/>
+        </w:trPr>
+        <w:tc>
+          <w:tcPr>
+            <w:tcW w:w="10065" w:type="dxa"/>
             <w:gridSpan w:val="2"/>
-          </w:tcPr>
-          <w:p>
-            <w:pPr>
+            <w:tcBorders>
+              <w:top w:val="single" w:sz="4" w:space="0" w:color="auto"/>
+            </w:tcBorders>
+          </w:tcPr>
+          <w:p>
+            <w:pPr>
+              <w:jc w:val="center"/>
+              <w:rPr>
+                <w:b/>
+                <w:bCs/>
+              </w:rPr>
+            </w:pPr>
+            <w:r>
+              <w:rPr>
+                <w:b/>
+                <w:bCs/>
+              </w:rPr>
+              <w:t>PRODUCTO</w:t>
+            </w:r>
+          </w:p>
+          <w:p>
+            <w:pPr>
+              <w:jc w:val="center"/>
+              <w:rPr>
+                <w:b/>
+                <w:bCs/>
+              </w:rPr>
+            </w:pPr>
+            <w:r>
+              <w:rPr>
+                <w:b/>
+                <w:bCs/>
+              </w:rPr>
+              <w:t>GATEWAY UNIVERSAL GTW-05 v.6</w:t>
+            </w:r>
+          </w:p>
+        </w:tc>
+      </w:tr>
+      <w:tr>
+        <w:tblPrEx>
+          <w:tblCellMar>
+            <w:left w:w="70" w:type="dxa"/>
+            <w:right w:w="70" w:type="dxa"/>
+          </w:tblCellMar>
+        </w:tblPrEx>
+        <w:tc>
+          <w:tcPr>
+            <w:tcW w:w="5954" w:type="dxa"/>
+          </w:tcPr>
+          <w:p>
+            <w:pPr>
+              <w:jc w:val="center"/>
+              <w:rPr>
+                <w:b/>
+                <w:bCs/>
+              </w:rPr>
+            </w:pPr>
+            <w:r>
+              <w:rPr>
+                <w:b/>
+                <w:bCs/>
+              </w:rPr>
+              <w:t>PRODUCIDO POR</w:t>
+            </w:r>
+          </w:p>
+          <w:p>
+            <w:pPr>
+              <w:jc w:val="center"/>
+              <w:rPr>
+                <w:sz w:val="20"/>
+                <w:szCs w:val="20"/>
+              </w:rPr>
+            </w:pPr>
+            <w:r>
+              <w:rPr>
+                <w:sz w:val="20"/>
+                <w:szCs w:val="20"/>
+              </w:rPr>
+              <w:t>DTA-Agrícola</w:t>
+            </w:r>
+          </w:p>
+          <w:p>
+            <w:pPr>
+              <w:jc w:val="center"/>
+              <w:rPr>
+                <w:b/>
+                <w:bCs/>
+              </w:rPr>
+            </w:pPr>
+            <w:r>
+              <w:rPr>
+                <w:sz w:val="20"/>
+                <w:szCs w:val="20"/>
+              </w:rPr>
+              <w:t>Tecnologías para un mañana</w:t>
+            </w:r>
+          </w:p>
+        </w:tc>
+        <w:tc>
+          <w:tcPr>
+            <w:tcW w:w="4111" w:type="dxa"/>
+            <w:vMerge w:val="restart"/>
+          </w:tcPr>
+          <w:p>
+            <w:pPr>
+              <w:ind w:left="313"/>
               <w:jc w:val="center"/>
               <w:rPr>
                 <w:b/>
@@ -731,47 +1200,48 @@
                 <w:noProof/>
               </w:rPr>
               <w:drawing>
-                <wp:inline distT="0" distB="0" distL="0" distR="0" wp14:anchorId="2B52D0C9" wp14:editId="26B322A3">
-                  <wp:extent cx="1534602" cy="1534602"/>
-                  <wp:effectExtent l="0" t="0" r="8890" b="8890"/>
-                  <wp:docPr id="4" name="Imagen 4"/>
+                <wp:inline distT="0" distB="0" distL="0" distR="0" wp14:anchorId="5AD3C520" wp14:editId="093E33C5">
+                  <wp:extent cx="1143489" cy="1147314"/>
+                  <wp:effectExtent l="0" t="0" r="0" b="0"/>
+                  <wp:docPr id="9" name="QR_B2">
+                    <a:extLst xmlns:a="http://schemas.openxmlformats.org/drawingml/2006/main">
+                      <a:ext uri="{FF2B5EF4-FFF2-40B4-BE49-F238E27FC236}">
+                        <a16:creationId xmlns:a16="http://schemas.microsoft.com/office/drawing/2014/main" id="{1CE2EF93-803B-4A66-B870-956190EE3759}"/>
+                      </a:ext>
+                    </a:extLst>
+                  </wp:docPr>
                   <wp:cNvGraphicFramePr>
-                    <a:graphicFrameLocks xmlns:a="http://schemas.openxmlformats.org/drawingml/2006/main" noChangeAspect="1"/>
+                    <a:graphicFrameLocks xmlns:a="http://schemas.openxmlformats.org/drawingml/2006/main"/>
                   </wp:cNvGraphicFramePr>
                   <a:graphic xmlns:a="http://schemas.openxmlformats.org/drawingml/2006/main">
                     <a:graphicData uri="http://schemas.openxmlformats.org/drawingml/2006/picture">
                       <pic:pic xmlns:pic="http://schemas.openxmlformats.org/drawingml/2006/picture">
                         <pic:nvPicPr>
-                          <pic:cNvPr id="0" name="Picture 5"/>
+                          <pic:cNvPr id="5" name="QR_B2">
+                            <a:extLst>
+                              <a:ext uri="{FF2B5EF4-FFF2-40B4-BE49-F238E27FC236}">
+                                <a16:creationId xmlns:a16="http://schemas.microsoft.com/office/drawing/2014/main" id="{1CE2EF93-803B-4A66-B870-956190EE3759}"/>
+                              </a:ext>
+                            </a:extLst>
+                          </pic:cNvPr>
                           <pic:cNvPicPr>
-                            <a:picLocks noChangeAspect="1" noChangeArrowheads="1"/>
+                            <a:picLocks/>
                           </pic:cNvPicPr>
                         </pic:nvPicPr>
                         <pic:blipFill>
-                          <a:blip r:embed="rId8" cstate="print">
-                            <a:extLst>
-                              <a:ext uri="{28A0092B-C50C-407E-A947-70E740481C1C}">
-                                <a14:useLocalDpi xmlns:a14="http://schemas.microsoft.com/office/drawing/2010/main" val="0"/>
-                              </a:ext>
-                            </a:extLst>
-                          </a:blip>
-                          <a:srcRect/>
+                          <a:blip r:link="rId7"/>
                           <a:stretch>
                             <a:fillRect/>
                           </a:stretch>
                         </pic:blipFill>
-                        <pic:spPr bwMode="auto">
+                        <pic:spPr>
                           <a:xfrm>
                             <a:off x="0" y="0"/>
-                            <a:ext cx="1536088" cy="1536088"/>
+                            <a:ext cx="1163872" cy="1167765"/>
                           </a:xfrm>
                           <a:prstGeom prst="rect">
                             <a:avLst/>
                           </a:prstGeom>
-                          <a:noFill/>
-                          <a:ln>
-                            <a:noFill/>
-                          </a:ln>
                         </pic:spPr>
                       </pic:pic>
                     </a:graphicData>
@@ -780,25 +1250,280 @@
               </w:drawing>
             </w:r>
           </w:p>
-        </w:tc>
-        <w:tc>
-          <w:tcPr>
-            <w:tcW w:w="4332" w:type="dxa"/>
-          </w:tcPr>
-          <w:p>
-            <w:pPr>
-              <w:jc w:val="center"/>
-              <w:rPr>
-                <w:b/>
-                <w:bCs/>
-              </w:rPr>
-            </w:pPr>
-            <w:r>
-              <w:rPr>
-                <w:b/>
-                <w:bCs/>
-              </w:rPr>
-              <w:t>ID PRODUCTO</w:t>
+          <w:p>
+            <w:pPr>
+              <w:ind w:left="313"/>
+              <w:jc w:val="center"/>
+            </w:pPr>
+            <w:r>
+              <w:t>http://dta-agricola.web.app</w:t>
+            </w:r>
+          </w:p>
+        </w:tc>
+      </w:tr>
+      <w:tr>
+        <w:tc>
+          <w:tcPr>
+            <w:tcW w:w="5954" w:type="dxa"/>
+          </w:tcPr>
+          <w:p>
+            <w:pPr>
+              <w:jc w:val="center"/>
+              <w:rPr>
+                <w:b/>
+                <w:bCs/>
+              </w:rPr>
+            </w:pPr>
+            <w:r>
+              <w:rPr>
+                <w:b/>
+                <w:bCs/>
+              </w:rPr>
+              <w:t>DIRECCIÓN</w:t>
+            </w:r>
+          </w:p>
+          <w:p>
+            <w:pPr>
+              <w:jc w:val="center"/>
+              <w:rPr>
+                <w:b/>
+                <w:bCs/>
+              </w:rPr>
+            </w:pPr>
+            <w:r>
+              <w:rPr>
+                <w:sz w:val="20"/>
+                <w:szCs w:val="20"/>
+              </w:rPr>
+              <w:t>C. 37 ½ No. 4009, San Rafael, Chihuahua 31060, México</w:t>
+            </w:r>
+          </w:p>
+        </w:tc>
+        <w:tc>
+          <w:tcPr>
+            <w:tcW w:w="4111" w:type="dxa"/>
+            <w:vMerge/>
+          </w:tcPr>
+          <w:p>
+            <w:pPr>
+              <w:spacing w:before="240"/>
+              <w:jc w:val="center"/>
+              <w:rPr>
+                <w:b/>
+                <w:bCs/>
+              </w:rPr>
+            </w:pPr>
+          </w:p>
+        </w:tc>
+      </w:tr>
+      <w:tr>
+        <w:tc>
+          <w:tcPr>
+            <w:tcW w:w="5954" w:type="dxa"/>
+          </w:tcPr>
+          <w:p>
+            <w:pPr>
+              <w:jc w:val="center"/>
+              <w:rPr>
+                <w:b/>
+                <w:bCs/>
+              </w:rPr>
+            </w:pPr>
+            <w:r>
+              <w:rPr>
+                <w:b/>
+                <w:bCs/>
+              </w:rPr>
+              <w:t>FECHA DE FABRICACIÓN</w:t>
+            </w:r>
+          </w:p>
+          <w:p>
+            <w:pPr>
+              <w:jc w:val="center"/>
+              <w:rPr>
+                <w:b/>
+                <w:bCs/>
+              </w:rPr>
+            </w:pPr>
+            <w:r>
+              <w:rPr>
+                <w:sz w:val="20"/>
+                <w:szCs w:val="20"/>
+              </w:rPr>
+              <w:t>Mayo de 2025</w:t>
+            </w:r>
+          </w:p>
+        </w:tc>
+        <w:tc>
+          <w:tcPr>
+            <w:tcW w:w="4111" w:type="dxa"/>
+            <w:vMerge/>
+          </w:tcPr>
+          <w:p>
+            <w:pPr>
+              <w:ind w:left="360"/>
+              <w:rPr>
+                <w:b/>
+                <w:bCs/>
+              </w:rPr>
+            </w:pPr>
+          </w:p>
+        </w:tc>
+      </w:tr>
+      <w:tr>
+        <w:tc>
+          <w:tcPr>
+            <w:tcW w:w="5954" w:type="dxa"/>
+          </w:tcPr>
+          <w:p>
+            <w:pPr>
+              <w:jc w:val="center"/>
+              <w:rPr>
+                <w:b/>
+                <w:bCs/>
+              </w:rPr>
+            </w:pPr>
+            <w:r>
+              <w:rPr>
+                <w:b/>
+                <w:bCs/>
+              </w:rPr>
+              <w:t>CARATERÍSTICAS</w:t>
+            </w:r>
+          </w:p>
+          <w:p>
+            <w:pPr>
+              <w:jc w:val="center"/>
+              <w:rPr>
+                <w:b/>
+                <w:bCs/>
+              </w:rPr>
+            </w:pPr>
+            <w:r>
+              <w:rPr>
+                <w:b/>
+                <w:bCs/>
+              </w:rPr>
+              <w:t xml:space="preserve">PERSO (Kg): </w:t>
+            </w:r>
+            <w:r>
+              <w:t>0.5</w:t>
+            </w:r>
+            <w:r>
+              <w:rPr>
+                <w:b/>
+                <w:bCs/>
+              </w:rPr>
+              <w:t xml:space="preserve"> </w:t>
+            </w:r>
+            <w:r>
+              <w:rPr>
+                <w:b/>
+                <w:bCs/>
+              </w:rPr>
+              <w:tab/>
+              <w:t xml:space="preserve">DIMENSIONES (mm): </w:t>
+            </w:r>
+            <w:r>
+              <w:t>180x130x60</w:t>
+            </w:r>
+          </w:p>
+        </w:tc>
+        <w:tc>
+          <w:tcPr>
+            <w:tcW w:w="4111" w:type="dxa"/>
+            <w:vMerge/>
+          </w:tcPr>
+          <w:p>
+            <w:pPr>
+              <w:jc w:val="center"/>
+              <w:rPr>
+                <w:b/>
+                <w:bCs/>
+              </w:rPr>
+            </w:pPr>
+          </w:p>
+        </w:tc>
+      </w:tr>
+      <w:tr>
+        <w:tblPrEx>
+          <w:tblCellMar>
+            <w:left w:w="70" w:type="dxa"/>
+            <w:right w:w="70" w:type="dxa"/>
+          </w:tblCellMar>
+        </w:tblPrEx>
+        <w:tc>
+          <w:tcPr>
+            <w:tcW w:w="5954" w:type="dxa"/>
+          </w:tcPr>
+          <w:p>
+            <w:pPr>
+              <w:jc w:val="center"/>
+              <w:rPr>
+                <w:b/>
+                <w:bCs/>
+              </w:rPr>
+            </w:pPr>
+            <w:r>
+              <w:rPr>
+                <w:b/>
+                <w:bCs/>
+              </w:rPr>
+              <w:t>CONTACTO</w:t>
+            </w:r>
+          </w:p>
+          <w:p>
+            <w:pPr>
+              <w:jc w:val="center"/>
+              <w:rPr>
+                <w:b/>
+                <w:bCs/>
+              </w:rPr>
+            </w:pPr>
+            <w:r>
+              <w:rPr>
+                <w:b/>
+                <w:bCs/>
+              </w:rPr>
+              <w:t>TEL</w:t>
+            </w:r>
+            <w:r>
+              <w:t>: +52 625 152 3176</w:t>
+            </w:r>
+            <w:r>
+              <w:tab/>
+            </w:r>
+            <w:r>
+              <w:rPr>
+                <w:b/>
+                <w:bCs/>
+              </w:rPr>
+              <w:t>CORREO</w:t>
+            </w:r>
+            <w:r>
+              <w:t>: constact@dtaamerica.com</w:t>
+            </w:r>
+          </w:p>
+        </w:tc>
+        <w:tc>
+          <w:tcPr>
+            <w:tcW w:w="4111" w:type="dxa"/>
+            <w:vMerge w:val="restart"/>
+          </w:tcPr>
+          <w:p>
+            <w:pPr>
+              <w:jc w:val="center"/>
+              <w:rPr>
+                <w:b/>
+                <w:bCs/>
+              </w:rPr>
+            </w:pPr>
+            <w:r>
+              <w:rPr>
+                <w:b/>
+                <w:bCs/>
+              </w:rPr>
+              <w:t>SITIO WEB</w:t>
             </w:r>
           </w:p>
           <w:p>
@@ -814,47 +1539,48 @@
                 <w:noProof/>
               </w:rPr>
               <w:drawing>
-                <wp:inline distT="0" distB="0" distL="0" distR="0" wp14:anchorId="1D178EC8" wp14:editId="536F531E">
-                  <wp:extent cx="1549400" cy="1549400"/>
-                  <wp:effectExtent l="0" t="0" r="0" b="0"/>
-                  <wp:docPr id="6" name="Imagen 6"/>
+                <wp:inline distT="0" distB="0" distL="0" distR="0" wp14:anchorId="3254C98F" wp14:editId="79C5473E">
+                  <wp:extent cx="1199072" cy="1205107"/>
+                  <wp:effectExtent l="0" t="0" r="1270" b="0"/>
+                  <wp:docPr id="10" name="QR_B1">
+                    <a:extLst xmlns:a="http://schemas.openxmlformats.org/drawingml/2006/main">
+                      <a:ext uri="{FF2B5EF4-FFF2-40B4-BE49-F238E27FC236}">
+                        <a16:creationId xmlns:a16="http://schemas.microsoft.com/office/drawing/2014/main" id="{387B21CB-4D52-48DA-90F0-5B39C85FCCEA}"/>
+                      </a:ext>
+                    </a:extLst>
+                  </wp:docPr>
                   <wp:cNvGraphicFramePr>
-                    <a:graphicFrameLocks xmlns:a="http://schemas.openxmlformats.org/drawingml/2006/main" noChangeAspect="1"/>
+                    <a:graphicFrameLocks xmlns:a="http://schemas.openxmlformats.org/drawingml/2006/main"/>
                   </wp:cNvGraphicFramePr>
                   <a:graphic xmlns:a="http://schemas.openxmlformats.org/drawingml/2006/main">
                     <a:graphicData uri="http://schemas.openxmlformats.org/drawingml/2006/picture">
                       <pic:pic xmlns:pic="http://schemas.openxmlformats.org/drawingml/2006/picture">
                         <pic:nvPicPr>
-                          <pic:cNvPr id="0" name="Picture 9"/>
+                          <pic:cNvPr id="7" name="QR_B1">
+                            <a:extLst>
+                              <a:ext uri="{FF2B5EF4-FFF2-40B4-BE49-F238E27FC236}">
+                                <a16:creationId xmlns:a16="http://schemas.microsoft.com/office/drawing/2014/main" id="{387B21CB-4D52-48DA-90F0-5B39C85FCCEA}"/>
+                              </a:ext>
+                            </a:extLst>
+                          </pic:cNvPr>
                           <pic:cNvPicPr>
-                            <a:picLocks noChangeAspect="1" noChangeArrowheads="1"/>
+                            <a:picLocks/>
                           </pic:cNvPicPr>
                         </pic:nvPicPr>
                         <pic:blipFill>
-                          <a:blip r:embed="rId9" cstate="print">
-                            <a:extLst>
-                              <a:ext uri="{28A0092B-C50C-407E-A947-70E740481C1C}">
-                                <a14:useLocalDpi xmlns:a14="http://schemas.microsoft.com/office/drawing/2010/main" val="0"/>
-                              </a:ext>
-                            </a:extLst>
-                          </a:blip>
-                          <a:srcRect/>
+                          <a:blip r:link="rId8"/>
                           <a:stretch>
                             <a:fillRect/>
                           </a:stretch>
                         </pic:blipFill>
-                        <pic:spPr bwMode="auto">
+                        <pic:spPr>
                           <a:xfrm>
                             <a:off x="0" y="0"/>
-                            <a:ext cx="1549799" cy="1549799"/>
+                            <a:ext cx="1229638" cy="1235827"/>
                           </a:xfrm>
                           <a:prstGeom prst="rect">
                             <a:avLst/>
                           </a:prstGeom>
-                          <a:noFill/>
-                          <a:ln>
-                            <a:noFill/>
-                          </a:ln>
                         </pic:spPr>
                       </pic:pic>
                     </a:graphicData>
@@ -863,13 +1589,209 @@
               </w:drawing>
             </w:r>
           </w:p>
+          <w:p>
+            <w:pPr>
+              <w:jc w:val="center"/>
+            </w:pPr>
+            <w:r>
+              <w:t>https://dtaamerica.com/dta-agricola</w:t>
+            </w:r>
+          </w:p>
+        </w:tc>
+      </w:tr>
+      <w:tr>
+        <w:tc>
+          <w:tcPr>
+            <w:tcW w:w="5954" w:type="dxa"/>
+          </w:tcPr>
+          <w:p>
+            <w:pPr>
+              <w:jc w:val="center"/>
+              <w:rPr>
+                <w:b/>
+                <w:bCs/>
+              </w:rPr>
+            </w:pPr>
+            <w:r>
+              <w:rPr>
+                <w:b/>
+                <w:bCs/>
+              </w:rPr>
+              <w:t>CONDICIONES DE INSTALACIÓN</w:t>
+            </w:r>
+          </w:p>
+          <w:p>
+            <w:pPr>
+              <w:jc w:val="center"/>
+              <w:rPr>
+                <w:b/>
+                <w:bCs/>
+              </w:rPr>
+            </w:pPr>
+            <w:r>
+              <w:rPr>
+                <w:sz w:val="20"/>
+                <w:szCs w:val="20"/>
+              </w:rPr>
+              <w:t>Coloque el equipo a una distancia prudente de otros dispositivos electrónicos para evitar interferencias electromagnéticas.</w:t>
+            </w:r>
+          </w:p>
+        </w:tc>
+        <w:tc>
+          <w:tcPr>
+            <w:tcW w:w="4111" w:type="dxa"/>
+            <w:vMerge/>
+          </w:tcPr>
+          <w:p>
+            <w:pPr>
+              <w:jc w:val="center"/>
+              <w:rPr>
+                <w:b/>
+                <w:bCs/>
+              </w:rPr>
+            </w:pPr>
+          </w:p>
+        </w:tc>
+      </w:tr>
+      <w:tr>
+        <w:tc>
+          <w:tcPr>
+            <w:tcW w:w="5954" w:type="dxa"/>
+          </w:tcPr>
+          <w:p>
+            <w:pPr>
+              <w:jc w:val="center"/>
+              <w:rPr>
+                <w:b/>
+                <w:bCs/>
+              </w:rPr>
+            </w:pPr>
+            <w:r>
+              <w:rPr>
+                <w:b/>
+                <w:bCs/>
+              </w:rPr>
+              <w:t>CONDICIONES DE USO</w:t>
+            </w:r>
+          </w:p>
+          <w:p>
+            <w:pPr>
+              <w:pStyle w:val="Prrafodelista"/>
+              <w:numPr>
+                <w:ilvl w:val="0"/>
+                <w:numId w:val="1"/>
+              </w:numPr>
+              <w:rPr>
+                <w:sz w:val="20"/>
+                <w:szCs w:val="20"/>
+              </w:rPr>
+            </w:pPr>
+            <w:r>
+              <w:rPr>
+                <w:sz w:val="20"/>
+                <w:szCs w:val="20"/>
+              </w:rPr>
+              <w:t>Instalar en lugar seco y ventilado.</w:t>
+            </w:r>
+          </w:p>
+          <w:p>
+            <w:pPr>
+              <w:pStyle w:val="Prrafodelista"/>
+              <w:numPr>
+                <w:ilvl w:val="0"/>
+                <w:numId w:val="1"/>
+              </w:numPr>
+              <w:rPr>
+                <w:sz w:val="20"/>
+                <w:szCs w:val="20"/>
+              </w:rPr>
+            </w:pPr>
+            <w:r>
+              <w:rPr>
+                <w:sz w:val="20"/>
+                <w:szCs w:val="20"/>
+              </w:rPr>
+              <w:t>Mantener alejado de líquidos y fuentes de calor.</w:t>
+            </w:r>
+          </w:p>
+          <w:p>
+            <w:pPr>
+              <w:pStyle w:val="Prrafodelista"/>
+              <w:numPr>
+                <w:ilvl w:val="0"/>
+                <w:numId w:val="1"/>
+              </w:numPr>
+              <w:rPr>
+                <w:sz w:val="20"/>
+                <w:szCs w:val="20"/>
+              </w:rPr>
+            </w:pPr>
+            <w:r>
+              <w:rPr>
+                <w:sz w:val="20"/>
+                <w:szCs w:val="20"/>
+              </w:rPr>
+              <w:t>No operar con manos mojadas.</w:t>
+            </w:r>
+          </w:p>
+          <w:p>
+            <w:pPr>
+              <w:pStyle w:val="Prrafodelista"/>
+              <w:numPr>
+                <w:ilvl w:val="0"/>
+                <w:numId w:val="1"/>
+              </w:numPr>
+              <w:rPr>
+                <w:sz w:val="20"/>
+                <w:szCs w:val="20"/>
+              </w:rPr>
+            </w:pPr>
+            <w:r>
+              <w:rPr>
+                <w:sz w:val="20"/>
+                <w:szCs w:val="20"/>
+              </w:rPr>
+              <w:t>Limpiar con paño seco y suave.</w:t>
+            </w:r>
+          </w:p>
+          <w:p>
+            <w:pPr>
+              <w:pStyle w:val="Prrafodelista"/>
+              <w:numPr>
+                <w:ilvl w:val="0"/>
+                <w:numId w:val="1"/>
+              </w:numPr>
+            </w:pPr>
+            <w:r>
+              <w:rPr>
+                <w:sz w:val="20"/>
+                <w:szCs w:val="20"/>
+              </w:rPr>
+              <w:t>No modificar ni desensamblar.</w:t>
+            </w:r>
+          </w:p>
+        </w:tc>
+        <w:tc>
+          <w:tcPr>
+            <w:tcW w:w="4111" w:type="dxa"/>
+            <w:vMerge/>
+          </w:tcPr>
+          <w:p>
+            <w:pPr>
+              <w:jc w:val="center"/>
+              <w:rPr>
+                <w:b/>
+                <w:bCs/>
+              </w:rPr>
+            </w:pPr>
+          </w:p>
         </w:tc>
       </w:tr>
     </w:tbl>
     <w:p/>
     <w:sectPr>
-      <w:pgSz w:w="15840" w:h="12240" w:orient="landscape"/>
-      <w:pgMar w:top="1701" w:right="1417" w:bottom="1701" w:left="1417" w:header="708" w:footer="708" w:gutter="0"/>
+      <w:pgSz w:w="12240" w:h="15840"/>
+      <w:pgMar w:top="851" w:right="1701" w:bottom="709" w:left="1701" w:header="708" w:footer="708" w:gutter="0"/>
       <w:cols w:space="708"/>
       <w:docGrid w:linePitch="360"/>
     </w:sectPr>

</xml_diff>